<commit_message>
current commit i don't know how to name this commit
</commit_message>
<xml_diff>
--- a/Informatics/fourth_lab/lab4.docx
+++ b/Informatics/fourth_lab/lab4.docx
@@ -128,7 +128,7 @@
           <w:szCs w:val="32"/>
           <w:lang w:val="en-US"/>
         </w:rPr>
-        <w:t>35</w:t>
+        <w:t>7</w:t>
       </w:r>
     </w:p>
     <w:p>
@@ -1256,7 +1256,7 @@
     </w:p>
     <w:p/>
     <w:sectPr>
-      <w:footerReference w:type="default" r:id="rId5"/>
+      <w:footerReference w:type="default" r:id="rId7"/>
       <w:pgSz w:w="11906" w:h="16838"/>
       <w:pgMar w:top="1134" w:right="850" w:bottom="1134" w:left="1701" w:header="708" w:footer="708" w:gutter="0"/>
       <w:pgNumType w:start="1" w:chapStyle="2"/>
@@ -1266,6 +1266,31 @@
     </w:sectPr>
   </w:body>
 </w:document>
+</file>
+
+<file path=word/endnotes.xml><?xml version="1.0" encoding="utf-8"?>
+<w:endnotes xmlns:wpc="http://schemas.microsoft.com/office/word/2010/wordprocessingCanvas" xmlns:cx="http://schemas.microsoft.com/office/drawing/2014/chartex" xmlns:cx1="http://schemas.microsoft.com/office/drawing/2015/9/8/chartex" xmlns:cx2="http://schemas.microsoft.com/office/drawing/2015/10/21/chartex" xmlns:cx3="http://schemas.microsoft.com/office/drawing/2016/5/9/chartex" xmlns:cx4="http://schemas.microsoft.com/office/drawing/2016/5/10/chartex" xmlns:cx5="http://schemas.microsoft.com/office/drawing/2016/5/11/chartex" xmlns:cx6="http://schemas.microsoft.com/office/drawing/2016/5/12/chartex" xmlns:cx7="http://schemas.microsoft.com/office/drawing/2016/5/13/chartex" xmlns:cx8="http://schemas.microsoft.com/office/drawing/2016/5/14/chartex" xmlns:mc="http://schemas.openxmlformats.org/markup-compatibility/2006" xmlns:aink="http://schemas.microsoft.com/office/drawing/2016/ink" xmlns:am3d="http://schemas.microsoft.com/office/drawing/2017/model3d" xmlns:o="urn:schemas-microsoft-com:office:office" xmlns:oel="http://schemas.microsoft.com/office/2019/extlst" xmlns:r="http://schemas.openxmlformats.org/officeDocument/2006/relationships" xmlns:m="http://schemas.openxmlformats.org/officeDocument/2006/math" xmlns:v="urn:schemas-microsoft-com:vml" xmlns:wp14="http://schemas.microsoft.com/office/word/2010/wordprocessingDrawing" xmlns:wp="http://schemas.openxmlformats.org/drawingml/2006/wordprocessingDrawing" xmlns:w10="urn:schemas-microsoft-com:office:word" xmlns:w="http://schemas.openxmlformats.org/wordprocessingml/2006/main" xmlns:w14="http://schemas.microsoft.com/office/word/2010/wordml" xmlns:w15="http://schemas.microsoft.com/office/word/2012/wordml" xmlns:w16cex="http://schemas.microsoft.com/office/word/2018/wordml/cex" xmlns:w16cid="http://schemas.microsoft.com/office/word/2016/wordml/cid" xmlns:w16="http://schemas.microsoft.com/office/word/2018/wordml" xmlns:w16du="http://schemas.microsoft.com/office/word/2023/wordml/word16du" xmlns:w16sdtdh="http://schemas.microsoft.com/office/word/2020/wordml/sdtdatahash" xmlns:w16se="http://schemas.microsoft.com/office/word/2015/wordml/symex" xmlns:wpg="http://schemas.microsoft.com/office/word/2010/wordprocessingGroup" xmlns:wpi="http://schemas.microsoft.com/office/word/2010/wordprocessingInk" xmlns:wne="http://schemas.microsoft.com/office/word/2006/wordml" xmlns:wps="http://schemas.microsoft.com/office/word/2010/wordprocessingShape" mc:Ignorable="w14 w15 w16se w16cid w16 w16cex w16sdtdh w16du wp14">
+  <w:endnote w:type="separator" w:id="-1">
+    <w:p>
+      <w:pPr>
+        <w:spacing w:after="0" w:line="240" w:lineRule="auto"/>
+      </w:pPr>
+      <w:r>
+        <w:separator/>
+      </w:r>
+    </w:p>
+  </w:endnote>
+  <w:endnote w:type="continuationSeparator" w:id="0">
+    <w:p>
+      <w:pPr>
+        <w:spacing w:after="0" w:line="240" w:lineRule="auto"/>
+      </w:pPr>
+      <w:r>
+        <w:continuationSeparator/>
+      </w:r>
+    </w:p>
+  </w:endnote>
+</w:endnotes>
 </file>
 
 <file path=word/footer1.xml><?xml version="1.0" encoding="utf-8"?>
@@ -1308,6 +1333,31 @@
     </w:pPr>
   </w:p>
 </w:ftr>
+</file>
+
+<file path=word/footnotes.xml><?xml version="1.0" encoding="utf-8"?>
+<w:footnotes xmlns:wpc="http://schemas.microsoft.com/office/word/2010/wordprocessingCanvas" xmlns:cx="http://schemas.microsoft.com/office/drawing/2014/chartex" xmlns:cx1="http://schemas.microsoft.com/office/drawing/2015/9/8/chartex" xmlns:cx2="http://schemas.microsoft.com/office/drawing/2015/10/21/chartex" xmlns:cx3="http://schemas.microsoft.com/office/drawing/2016/5/9/chartex" xmlns:cx4="http://schemas.microsoft.com/office/drawing/2016/5/10/chartex" xmlns:cx5="http://schemas.microsoft.com/office/drawing/2016/5/11/chartex" xmlns:cx6="http://schemas.microsoft.com/office/drawing/2016/5/12/chartex" xmlns:cx7="http://schemas.microsoft.com/office/drawing/2016/5/13/chartex" xmlns:cx8="http://schemas.microsoft.com/office/drawing/2016/5/14/chartex" xmlns:mc="http://schemas.openxmlformats.org/markup-compatibility/2006" xmlns:aink="http://schemas.microsoft.com/office/drawing/2016/ink" xmlns:am3d="http://schemas.microsoft.com/office/drawing/2017/model3d" xmlns:o="urn:schemas-microsoft-com:office:office" xmlns:oel="http://schemas.microsoft.com/office/2019/extlst" xmlns:r="http://schemas.openxmlformats.org/officeDocument/2006/relationships" xmlns:m="http://schemas.openxmlformats.org/officeDocument/2006/math" xmlns:v="urn:schemas-microsoft-com:vml" xmlns:wp14="http://schemas.microsoft.com/office/word/2010/wordprocessingDrawing" xmlns:wp="http://schemas.openxmlformats.org/drawingml/2006/wordprocessingDrawing" xmlns:w10="urn:schemas-microsoft-com:office:word" xmlns:w="http://schemas.openxmlformats.org/wordprocessingml/2006/main" xmlns:w14="http://schemas.microsoft.com/office/word/2010/wordml" xmlns:w15="http://schemas.microsoft.com/office/word/2012/wordml" xmlns:w16cex="http://schemas.microsoft.com/office/word/2018/wordml/cex" xmlns:w16cid="http://schemas.microsoft.com/office/word/2016/wordml/cid" xmlns:w16="http://schemas.microsoft.com/office/word/2018/wordml" xmlns:w16du="http://schemas.microsoft.com/office/word/2023/wordml/word16du" xmlns:w16sdtdh="http://schemas.microsoft.com/office/word/2020/wordml/sdtdatahash" xmlns:w16se="http://schemas.microsoft.com/office/word/2015/wordml/symex" xmlns:wpg="http://schemas.microsoft.com/office/word/2010/wordprocessingGroup" xmlns:wpi="http://schemas.microsoft.com/office/word/2010/wordprocessingInk" xmlns:wne="http://schemas.microsoft.com/office/word/2006/wordml" xmlns:wps="http://schemas.microsoft.com/office/word/2010/wordprocessingShape" mc:Ignorable="w14 w15 w16se w16cid w16 w16cex w16sdtdh w16du wp14">
+  <w:footnote w:type="separator" w:id="-1">
+    <w:p>
+      <w:pPr>
+        <w:spacing w:after="0" w:line="240" w:lineRule="auto"/>
+      </w:pPr>
+      <w:r>
+        <w:separator/>
+      </w:r>
+    </w:p>
+  </w:footnote>
+  <w:footnote w:type="continuationSeparator" w:id="0">
+    <w:p>
+      <w:pPr>
+        <w:spacing w:after="0" w:line="240" w:lineRule="auto"/>
+      </w:pPr>
+      <w:r>
+        <w:continuationSeparator/>
+      </w:r>
+    </w:p>
+  </w:footnote>
+</w:footnotes>
 </file>
 
 <file path=word/numbering.xml><?xml version="1.0" encoding="utf-8"?>
@@ -1833,6 +1883,7 @@
   <w:style w:type="character" w:default="1" w:styleId="a0">
     <w:name w:val="Default Paragraph Font"/>
     <w:uiPriority w:val="1"/>
+    <w:semiHidden/>
     <w:unhideWhenUsed/>
   </w:style>
   <w:style w:type="table" w:default="1" w:styleId="a1">

</xml_diff>